<commit_message>
add zookeeper.docx and update docker.docx
</commit_message>
<xml_diff>
--- a/Docker.docx
+++ b/Docker.docx
@@ -255,11 +255,6 @@
       </w:r>
     </w:p>
     <w:p>
-      <w:pPr>
-        <w:rPr>
-          <w:rFonts w:hint="eastAsia"/>
-        </w:rPr>
-      </w:pPr>
       <w:r>
         <w:rPr>
           <w:rFonts w:hint="eastAsia"/>
@@ -269,6 +264,187 @@
       <w:r>
         <w:t>yum install device-mapper-event-libs</w:t>
       </w:r>
+    </w:p>
+    <w:p/>
+    <w:p>
+      <w:pPr>
+        <w:rPr>
+          <w:rFonts w:hint="eastAsia"/>
+          <w:lang w:val="en-US" w:eastAsia="zh-CN"/>
+        </w:rPr>
+      </w:pPr>
+      <w:r>
+        <w:rPr>
+          <w:rFonts w:hint="eastAsia"/>
+          <w:lang w:val="en-US" w:eastAsia="zh-CN"/>
+        </w:rPr>
+        <w:t xml:space="preserve">1.3 centos7 下安装 </w:t>
+      </w:r>
+    </w:p>
+    <w:p>
+      <w:pPr>
+        <w:rPr>
+          <w:rFonts w:hint="eastAsia"/>
+          <w:lang w:val="en-US" w:eastAsia="zh-CN"/>
+        </w:rPr>
+      </w:pPr>
+      <w:r>
+        <w:rPr>
+          <w:rFonts w:hint="eastAsia"/>
+          <w:lang w:val="en-US" w:eastAsia="zh-CN"/>
+        </w:rPr>
+        <w:t>sudo yum update</w:t>
+      </w:r>
+    </w:p>
+    <w:p>
+      <w:pPr>
+        <w:rPr>
+          <w:rFonts w:hint="eastAsia"/>
+          <w:lang w:val="en-US" w:eastAsia="zh-CN"/>
+        </w:rPr>
+      </w:pPr>
+      <w:r>
+        <w:rPr>
+          <w:rFonts w:hint="eastAsia"/>
+          <w:lang w:val="en-US" w:eastAsia="zh-CN"/>
+        </w:rPr>
+        <w:t xml:space="preserve"> sudo yum install -y yum-utils device-mapper-persistent-data lvm2</w:t>
+      </w:r>
+    </w:p>
+    <w:p>
+      <w:pPr>
+        <w:rPr>
+          <w:rFonts w:hint="eastAsia"/>
+          <w:lang w:val="en-US" w:eastAsia="zh-CN"/>
+        </w:rPr>
+      </w:pPr>
+      <w:r>
+        <w:rPr>
+          <w:rFonts w:hint="eastAsia"/>
+          <w:lang w:val="en-US" w:eastAsia="zh-CN"/>
+        </w:rPr>
+        <w:t xml:space="preserve">sudo yum-config-manager --add-repo </w:t>
+      </w:r>
+      <w:r>
+        <w:rPr>
+          <w:rFonts w:hint="eastAsia"/>
+          <w:lang w:val="en-US" w:eastAsia="zh-CN"/>
+        </w:rPr>
+        <w:fldChar w:fldCharType="begin"/>
+      </w:r>
+      <w:r>
+        <w:rPr>
+          <w:rFonts w:hint="eastAsia"/>
+          <w:lang w:val="en-US" w:eastAsia="zh-CN"/>
+        </w:rPr>
+        <w:instrText xml:space="preserve"> HYPERLINK "https://download.docker.com/linux/centos/docker-ce.repo" </w:instrText>
+      </w:r>
+      <w:r>
+        <w:rPr>
+          <w:rFonts w:hint="eastAsia"/>
+          <w:lang w:val="en-US" w:eastAsia="zh-CN"/>
+        </w:rPr>
+        <w:fldChar w:fldCharType="separate"/>
+      </w:r>
+      <w:r>
+        <w:rPr>
+          <w:rStyle w:val="9"/>
+          <w:rFonts w:hint="eastAsia"/>
+          <w:lang w:val="en-US" w:eastAsia="zh-CN"/>
+        </w:rPr>
+        <w:t>https://download.docker.com/linux/centos/docker-ce.repo</w:t>
+      </w:r>
+      <w:r>
+        <w:rPr>
+          <w:rFonts w:hint="eastAsia"/>
+          <w:lang w:val="en-US" w:eastAsia="zh-CN"/>
+        </w:rPr>
+        <w:fldChar w:fldCharType="end"/>
+      </w:r>
+    </w:p>
+    <w:p>
+      <w:pPr>
+        <w:rPr>
+          <w:rFonts w:hint="eastAsia"/>
+          <w:lang w:val="en-US" w:eastAsia="zh-CN"/>
+        </w:rPr>
+      </w:pPr>
+      <w:r>
+        <w:rPr>
+          <w:rFonts w:hint="eastAsia"/>
+          <w:lang w:val="en-US" w:eastAsia="zh-CN"/>
+        </w:rPr>
+        <w:t>sudo yum install docker-ce</w:t>
+      </w:r>
+    </w:p>
+    <w:p>
+      <w:pPr>
+        <w:rPr>
+          <w:rFonts w:hint="eastAsia"/>
+          <w:lang w:val="en-US" w:eastAsia="zh-CN"/>
+        </w:rPr>
+      </w:pPr>
+    </w:p>
+    <w:p>
+      <w:pPr>
+        <w:rPr>
+          <w:rFonts w:hint="eastAsia"/>
+          <w:lang w:val="en-US" w:eastAsia="zh-CN"/>
+        </w:rPr>
+      </w:pPr>
+      <w:r>
+        <w:rPr>
+          <w:rFonts w:hint="eastAsia"/>
+          <w:lang w:val="en-US" w:eastAsia="zh-CN"/>
+        </w:rPr>
+        <w:t>sudo systemctl start docker</w:t>
+      </w:r>
+    </w:p>
+    <w:p>
+      <w:pPr>
+        <w:rPr>
+          <w:rFonts w:hint="eastAsia"/>
+          <w:lang w:val="en-US" w:eastAsia="zh-CN"/>
+        </w:rPr>
+      </w:pPr>
+      <w:r>
+        <w:rPr>
+          <w:rFonts w:hint="eastAsia"/>
+          <w:lang w:val="en-US" w:eastAsia="zh-CN"/>
+        </w:rPr>
+        <w:t>sudo systemctl enable docker</w:t>
+      </w:r>
+    </w:p>
+    <w:p>
+      <w:pPr>
+        <w:rPr>
+          <w:rFonts w:hint="eastAsia"/>
+          <w:lang w:val="en-US" w:eastAsia="zh-CN"/>
+        </w:rPr>
+      </w:pPr>
+    </w:p>
+    <w:p>
+      <w:pPr>
+        <w:rPr>
+          <w:rFonts w:hint="eastAsia"/>
+          <w:lang w:val="en-US" w:eastAsia="zh-CN"/>
+        </w:rPr>
+      </w:pPr>
+      <w:r>
+        <w:rPr>
+          <w:rFonts w:hint="eastAsia"/>
+          <w:lang w:val="en-US" w:eastAsia="zh-CN"/>
+        </w:rPr>
+        <w:t>docker version</w:t>
+      </w:r>
+    </w:p>
+    <w:p>
+      <w:pPr>
+        <w:rPr>
+          <w:rFonts w:hint="eastAsia"/>
+          <w:lang w:val="en-US" w:eastAsia="zh-CN"/>
+        </w:rPr>
+      </w:pPr>
     </w:p>
     <w:p>
       <w:pPr>
@@ -822,8 +998,6 @@
         </w:rPr>
         <w:t>镜像里执行linux命令</w:t>
       </w:r>
-      <w:bookmarkStart w:id="0" w:name="_GoBack"/>
-      <w:bookmarkEnd w:id="0"/>
     </w:p>
     <w:p>
       <w:pPr>
@@ -895,6 +1069,33 @@
         </w:rPr>
         <w:t xml:space="preserve">  docker images</w:t>
       </w:r>
+    </w:p>
+    <w:p/>
+    <w:p>
+      <w:pPr>
+        <w:rPr>
+          <w:rFonts w:hint="eastAsia" w:eastAsia="宋体"/>
+          <w:lang w:val="en-US" w:eastAsia="zh-CN"/>
+        </w:rPr>
+      </w:pPr>
+      <w:r>
+        <w:rPr>
+          <w:rFonts w:hint="eastAsia"/>
+          <w:b/>
+          <w:bCs/>
+          <w:lang w:val="en-US" w:eastAsia="zh-CN"/>
+        </w:rPr>
+        <w:t>搜索镜像</w:t>
+      </w:r>
+      <w:r>
+        <w:rPr>
+          <w:rFonts w:hint="eastAsia"/>
+          <w:lang w:val="en-US" w:eastAsia="zh-CN"/>
+        </w:rPr>
+        <w:t xml:space="preserve"> docker search [镜像名]</w:t>
+      </w:r>
+      <w:bookmarkStart w:id="0" w:name="_GoBack"/>
+      <w:bookmarkEnd w:id="0"/>
     </w:p>
     <w:p/>
     <w:p>

</xml_diff>